<commit_message>
Finished the algorithm analysis on the word Document
</commit_message>
<xml_diff>
--- a/Rodriguez_Alexis-Week7.docx
+++ b/Rodriguez_Alexis-Week7.docx
@@ -3,8 +3,2619 @@
 <w:document xmlns:wpc="http://schemas.microsoft.com/office/word/2010/wordprocessingCanvas" xmlns:cx="http://schemas.microsoft.com/office/drawing/2014/chartex" xmlns:cx1="http://schemas.microsoft.com/office/drawing/2015/9/8/chartex" xmlns:cx2="http://schemas.microsoft.com/office/drawing/2015/10/21/chartex" xmlns:cx3="http://schemas.microsoft.com/office/drawing/2016/5/9/chartex" xmlns:cx4="http://schemas.microsoft.com/office/drawing/2016/5/10/chartex" xmlns:cx5="http://schemas.microsoft.com/office/drawing/2016/5/11/chartex" xmlns:cx6="http://schemas.microsoft.com/office/drawing/2016/5/12/chartex" xmlns:cx7="http://schemas.microsoft.com/office/drawing/2016/5/13/chartex" xmlns:cx8="http://schemas.microsoft.com/office/drawing/2016/5/14/chartex" xmlns:mc="http://schemas.openxmlformats.org/markup-compatibility/2006" xmlns:aink="http://schemas.microsoft.com/office/drawing/2016/ink" xmlns:am3d="http://schemas.microsoft.com/office/drawing/2017/model3d" xmlns:o="urn:schemas-microsoft-com:office:office" xmlns:r="http://schemas.openxmlformats.org/officeDocument/2006/relationships" xmlns:m="http://schemas.openxmlformats.org/officeDocument/2006/math" xmlns:v="urn:schemas-microsoft-com:vml" xmlns:wp14="http://schemas.microsoft.com/office/word/2010/wordprocessingDrawing" xmlns:wp="http://schemas.openxmlformats.org/drawingml/2006/wordprocessingDrawing" xmlns:w10="urn:schemas-microsoft-com:office:word" xmlns:w="http://schemas.openxmlformats.org/wordprocessingml/2006/main" xmlns:w14="http://schemas.microsoft.com/office/word/2010/wordml" xmlns:w15="http://schemas.microsoft.com/office/word/2012/wordml" xmlns:w16cid="http://schemas.microsoft.com/office/word/2016/wordml/cid" xmlns:w16se="http://schemas.microsoft.com/office/word/2015/wordml/symex" xmlns:wpg="http://schemas.microsoft.com/office/word/2010/wordprocessingGroup" xmlns:wpi="http://schemas.microsoft.com/office/word/2010/wordprocessingInk" xmlns:wne="http://schemas.microsoft.com/office/word/2006/wordml" xmlns:wps="http://schemas.microsoft.com/office/word/2010/wordprocessingShape" mc:Ignorable="w14 w15 w16se w16cid wp14">
   <w:body>
     <w:p>
+      <w:pPr>
+        <w:rPr>
+          <w:sz w:val="24"/>
+          <w:szCs w:val="24"/>
+        </w:rPr>
+      </w:pPr>
+      <w:r>
+        <w:rPr>
+          <w:sz w:val="24"/>
+          <w:szCs w:val="24"/>
+        </w:rPr>
+        <w:t>Alexis Rodriguez</w:t>
+      </w:r>
+    </w:p>
+    <w:p>
+      <w:pPr>
+        <w:rPr>
+          <w:sz w:val="24"/>
+          <w:szCs w:val="24"/>
+        </w:rPr>
+      </w:pPr>
+      <w:r>
+        <w:rPr>
+          <w:sz w:val="24"/>
+          <w:szCs w:val="24"/>
+        </w:rPr>
+        <w:t>ID: 80590676</w:t>
+      </w:r>
+    </w:p>
+    <w:p>
+      <w:pPr>
+        <w:rPr>
+          <w:sz w:val="24"/>
+          <w:szCs w:val="24"/>
+        </w:rPr>
+      </w:pPr>
+      <w:r>
+        <w:rPr>
+          <w:sz w:val="24"/>
+          <w:szCs w:val="24"/>
+        </w:rPr>
+        <w:t xml:space="preserve">Professor </w:t>
+      </w:r>
+      <w:proofErr w:type="spellStart"/>
+      <w:r>
+        <w:rPr>
+          <w:sz w:val="24"/>
+          <w:szCs w:val="24"/>
+        </w:rPr>
+        <w:t>Ceberio</w:t>
+      </w:r>
+      <w:proofErr w:type="spellEnd"/>
+      <w:r>
+        <w:rPr>
+          <w:sz w:val="24"/>
+          <w:szCs w:val="24"/>
+        </w:rPr>
+        <w:t xml:space="preserve"> </w:t>
+      </w:r>
+    </w:p>
+    <w:p>
+      <w:pPr>
+        <w:rPr>
+          <w:sz w:val="24"/>
+          <w:szCs w:val="24"/>
+        </w:rPr>
+      </w:pPr>
+      <w:r>
+        <w:rPr>
+          <w:sz w:val="24"/>
+          <w:szCs w:val="24"/>
+        </w:rPr>
+        <w:t>CS 2401 Elementary Data Structures</w:t>
+      </w:r>
+    </w:p>
+    <w:p>
+      <w:pPr>
+        <w:rPr>
+          <w:sz w:val="24"/>
+          <w:szCs w:val="24"/>
+        </w:rPr>
+      </w:pPr>
       <w:bookmarkStart w:id="0" w:name="_GoBack"/>
       <w:bookmarkEnd w:id="0"/>
+    </w:p>
+    <w:p>
+      <w:pPr>
+        <w:jc w:val="center"/>
+        <w:rPr>
+          <w:b/>
+          <w:bCs/>
+          <w:sz w:val="24"/>
+          <w:szCs w:val="24"/>
+        </w:rPr>
+      </w:pPr>
+      <w:r>
+        <w:rPr>
+          <w:b/>
+          <w:bCs/>
+          <w:sz w:val="24"/>
+          <w:szCs w:val="24"/>
+        </w:rPr>
+        <w:t>Java Code</w:t>
+      </w:r>
+    </w:p>
+    <w:p>
+      <w:pPr>
+        <w:jc w:val="center"/>
+        <w:rPr>
+          <w:sz w:val="24"/>
+          <w:szCs w:val="24"/>
+        </w:rPr>
+      </w:pPr>
+      <w:r>
+        <w:rPr>
+          <w:noProof/>
+          <w:sz w:val="24"/>
+          <w:szCs w:val="24"/>
+        </w:rPr>
+        <w:drawing>
+          <wp:inline distT="0" distB="0" distL="0" distR="0" wp14:anchorId="5F4562EB" wp14:editId="7E944C70">
+            <wp:extent cx="4031673" cy="3575095"/>
+            <wp:effectExtent l="0" t="0" r="6985" b="6350"/>
+            <wp:docPr id="3" name="Picture 3" descr="A screenshot of a cell phone&#10;&#10;Description automatically generated"/>
+            <wp:cNvGraphicFramePr>
+              <a:graphicFrameLocks xmlns:a="http://schemas.openxmlformats.org/drawingml/2006/main" noChangeAspect="1"/>
+            </wp:cNvGraphicFramePr>
+            <a:graphic xmlns:a="http://schemas.openxmlformats.org/drawingml/2006/main">
+              <a:graphicData uri="http://schemas.openxmlformats.org/drawingml/2006/picture">
+                <pic:pic xmlns:pic="http://schemas.openxmlformats.org/drawingml/2006/picture">
+                  <pic:nvPicPr>
+                    <pic:cNvPr id="3" name="code.png"/>
+                    <pic:cNvPicPr/>
+                  </pic:nvPicPr>
+                  <pic:blipFill>
+                    <a:blip r:embed="rId4">
+                      <a:extLst>
+                        <a:ext uri="{28A0092B-C50C-407E-A947-70E740481C1C}">
+                          <a14:useLocalDpi xmlns:a14="http://schemas.microsoft.com/office/drawing/2010/main" val="0"/>
+                        </a:ext>
+                      </a:extLst>
+                    </a:blip>
+                    <a:stretch>
+                      <a:fillRect/>
+                    </a:stretch>
+                  </pic:blipFill>
+                  <pic:spPr>
+                    <a:xfrm>
+                      <a:off x="0" y="0"/>
+                      <a:ext cx="4037589" cy="3580341"/>
+                    </a:xfrm>
+                    <a:prstGeom prst="rect">
+                      <a:avLst/>
+                    </a:prstGeom>
+                  </pic:spPr>
+                </pic:pic>
+              </a:graphicData>
+            </a:graphic>
+          </wp:inline>
+        </w:drawing>
+      </w:r>
+    </w:p>
+    <w:p>
+      <w:pPr>
+        <w:jc w:val="center"/>
+        <w:rPr>
+          <w:b/>
+          <w:bCs/>
+          <w:sz w:val="24"/>
+          <w:szCs w:val="24"/>
+        </w:rPr>
+      </w:pPr>
+    </w:p>
+    <w:p>
+      <w:pPr>
+        <w:spacing w:after="0" w:line="480" w:lineRule="auto"/>
+        <w:jc w:val="center"/>
+        <w:rPr>
+          <w:b/>
+          <w:bCs/>
+          <w:sz w:val="24"/>
+          <w:szCs w:val="24"/>
+        </w:rPr>
+      </w:pPr>
+      <w:r>
+        <w:rPr>
+          <w:b/>
+          <w:bCs/>
+          <w:sz w:val="24"/>
+          <w:szCs w:val="24"/>
+        </w:rPr>
+        <w:t>Performanc</w:t>
+      </w:r>
+      <w:r>
+        <w:rPr>
+          <w:b/>
+          <w:bCs/>
+          <w:sz w:val="24"/>
+          <w:szCs w:val="24"/>
+        </w:rPr>
+        <w:t>e</w:t>
+      </w:r>
+    </w:p>
+    <w:p>
+      <w:pPr>
+        <w:rPr>
+          <w:b/>
+          <w:bCs/>
+          <w:sz w:val="24"/>
+          <w:szCs w:val="24"/>
+        </w:rPr>
+      </w:pPr>
+      <w:r>
+        <w:rPr>
+          <w:b/>
+          <w:bCs/>
+          <w:sz w:val="24"/>
+          <w:szCs w:val="24"/>
+        </w:rPr>
+        <w:t xml:space="preserve">First </w:t>
+      </w:r>
+      <w:proofErr w:type="gramStart"/>
+      <w:r>
+        <w:rPr>
+          <w:b/>
+          <w:bCs/>
+          <w:sz w:val="24"/>
+          <w:szCs w:val="24"/>
+        </w:rPr>
+        <w:t>For</w:t>
+      </w:r>
+      <w:proofErr w:type="gramEnd"/>
+      <w:r>
+        <w:rPr>
+          <w:b/>
+          <w:bCs/>
+          <w:sz w:val="24"/>
+          <w:szCs w:val="24"/>
+        </w:rPr>
+        <w:t xml:space="preserve"> Loop Analysis:</w:t>
+      </w:r>
+    </w:p>
+    <w:p>
+      <w:pPr>
+        <w:rPr>
+          <w:b/>
+          <w:bCs/>
+          <w:sz w:val="24"/>
+          <w:szCs w:val="24"/>
+        </w:rPr>
+      </w:pPr>
+      <w:r>
+        <w:rPr>
+          <w:b/>
+          <w:bCs/>
+          <w:sz w:val="24"/>
+          <w:szCs w:val="24"/>
+        </w:rPr>
+        <w:t xml:space="preserve">Performance: N(3 + </w:t>
+      </w:r>
+      <w:proofErr w:type="spellStart"/>
+      <w:r>
+        <w:rPr>
+          <w:b/>
+          <w:bCs/>
+          <w:sz w:val="24"/>
+          <w:szCs w:val="24"/>
+        </w:rPr>
+        <w:t>SecondForLoop</w:t>
+      </w:r>
+      <w:proofErr w:type="spellEnd"/>
+      <w:r>
+        <w:rPr>
+          <w:b/>
+          <w:bCs/>
+          <w:sz w:val="24"/>
+          <w:szCs w:val="24"/>
+        </w:rPr>
+        <w:t xml:space="preserve"> + 12) + 4</w:t>
+      </w:r>
+    </w:p>
+    <w:tbl>
+      <w:tblPr>
+        <w:tblStyle w:val="TableGrid"/>
+        <w:tblW w:w="0" w:type="auto"/>
+        <w:tblLook w:val="04A0" w:firstRow="1" w:lastRow="0" w:firstColumn="1" w:lastColumn="0" w:noHBand="0" w:noVBand="1"/>
+      </w:tblPr>
+      <w:tblGrid>
+        <w:gridCol w:w="4675"/>
+        <w:gridCol w:w="4675"/>
+      </w:tblGrid>
+      <w:tr>
+        <w:tc>
+          <w:tcPr>
+            <w:tcW w:w="4675" w:type="dxa"/>
+          </w:tcPr>
+          <w:p>
+            <w:pPr>
+              <w:jc w:val="center"/>
+              <w:rPr>
+                <w:b/>
+                <w:bCs/>
+                <w:sz w:val="24"/>
+                <w:szCs w:val="24"/>
+              </w:rPr>
+            </w:pPr>
+            <w:r>
+              <w:rPr>
+                <w:b/>
+                <w:bCs/>
+                <w:sz w:val="24"/>
+                <w:szCs w:val="24"/>
+              </w:rPr>
+              <w:t>Repeats</w:t>
+            </w:r>
+          </w:p>
+        </w:tc>
+        <w:tc>
+          <w:tcPr>
+            <w:tcW w:w="4675" w:type="dxa"/>
+          </w:tcPr>
+          <w:p>
+            <w:pPr>
+              <w:jc w:val="center"/>
+              <w:rPr>
+                <w:b/>
+                <w:bCs/>
+                <w:sz w:val="24"/>
+                <w:szCs w:val="24"/>
+              </w:rPr>
+            </w:pPr>
+            <w:r>
+              <w:rPr>
+                <w:b/>
+                <w:bCs/>
+                <w:sz w:val="24"/>
+                <w:szCs w:val="24"/>
+              </w:rPr>
+              <w:t>Doesn’t  Repeat</w:t>
+            </w:r>
+          </w:p>
+        </w:tc>
+      </w:tr>
+      <w:tr>
+        <w:tc>
+          <w:tcPr>
+            <w:tcW w:w="4675" w:type="dxa"/>
+          </w:tcPr>
+          <w:p>
+            <w:pPr>
+              <w:jc w:val="center"/>
+              <w:rPr>
+                <w:b/>
+                <w:bCs/>
+                <w:sz w:val="24"/>
+                <w:szCs w:val="24"/>
+              </w:rPr>
+            </w:pPr>
+            <w:proofErr w:type="spellStart"/>
+            <w:r>
+              <w:rPr>
+                <w:sz w:val="24"/>
+                <w:szCs w:val="24"/>
+              </w:rPr>
+              <w:t>i</w:t>
+            </w:r>
+            <w:proofErr w:type="spellEnd"/>
+            <w:r>
+              <w:rPr>
+                <w:sz w:val="24"/>
+                <w:szCs w:val="24"/>
+              </w:rPr>
+              <w:t xml:space="preserve"> &lt; </w:t>
+            </w:r>
+            <w:r>
+              <w:rPr>
+                <w:b/>
+                <w:bCs/>
+                <w:sz w:val="24"/>
+                <w:szCs w:val="24"/>
+              </w:rPr>
+              <w:t>N</w:t>
+            </w:r>
+          </w:p>
+        </w:tc>
+        <w:tc>
+          <w:tcPr>
+            <w:tcW w:w="4675" w:type="dxa"/>
+          </w:tcPr>
+          <w:p>
+            <w:pPr>
+              <w:jc w:val="center"/>
+              <w:rPr>
+                <w:b/>
+                <w:bCs/>
+                <w:sz w:val="24"/>
+                <w:szCs w:val="24"/>
+              </w:rPr>
+            </w:pPr>
+            <w:proofErr w:type="spellStart"/>
+            <w:r>
+              <w:rPr>
+                <w:sz w:val="24"/>
+                <w:szCs w:val="24"/>
+              </w:rPr>
+              <w:t>upperBound</w:t>
+            </w:r>
+            <w:proofErr w:type="spellEnd"/>
+            <w:r>
+              <w:rPr>
+                <w:sz w:val="24"/>
+                <w:szCs w:val="24"/>
+              </w:rPr>
+              <w:t xml:space="preserve"> = </w:t>
+            </w:r>
+            <w:r>
+              <w:rPr>
+                <w:b/>
+                <w:bCs/>
+                <w:sz w:val="24"/>
+                <w:szCs w:val="24"/>
+              </w:rPr>
+              <w:t>N</w:t>
+            </w:r>
+          </w:p>
+        </w:tc>
+      </w:tr>
+      <w:tr>
+        <w:tc>
+          <w:tcPr>
+            <w:tcW w:w="4675" w:type="dxa"/>
+          </w:tcPr>
+          <w:p>
+            <w:pPr>
+              <w:jc w:val="center"/>
+              <w:rPr>
+                <w:sz w:val="24"/>
+                <w:szCs w:val="24"/>
+              </w:rPr>
+            </w:pPr>
+            <w:r>
+              <w:rPr>
+                <w:sz w:val="24"/>
+                <w:szCs w:val="24"/>
+              </w:rPr>
+              <w:t>i</w:t>
+            </w:r>
+            <w:r>
+              <w:rPr>
+                <w:sz w:val="24"/>
+                <w:szCs w:val="24"/>
+              </w:rPr>
+              <w:t>nde</w:t>
+            </w:r>
+            <w:r>
+              <w:rPr>
+                <w:sz w:val="24"/>
+                <w:szCs w:val="24"/>
+              </w:rPr>
+              <w:t xml:space="preserve">x = </w:t>
+            </w:r>
+            <w:proofErr w:type="spellStart"/>
+            <w:r>
+              <w:rPr>
+                <w:sz w:val="24"/>
+                <w:szCs w:val="24"/>
+              </w:rPr>
+              <w:t>lowerBound</w:t>
+            </w:r>
+            <w:proofErr w:type="spellEnd"/>
+          </w:p>
+        </w:tc>
+        <w:tc>
+          <w:tcPr>
+            <w:tcW w:w="4675" w:type="dxa"/>
+          </w:tcPr>
+          <w:p>
+            <w:pPr>
+              <w:jc w:val="center"/>
+              <w:rPr>
+                <w:sz w:val="24"/>
+                <w:szCs w:val="24"/>
+              </w:rPr>
+            </w:pPr>
+            <w:proofErr w:type="spellStart"/>
+            <w:r>
+              <w:rPr>
+                <w:sz w:val="24"/>
+                <w:szCs w:val="24"/>
+              </w:rPr>
+              <w:t>lowerBound</w:t>
+            </w:r>
+            <w:proofErr w:type="spellEnd"/>
+            <w:r>
+              <w:rPr>
+                <w:sz w:val="24"/>
+                <w:szCs w:val="24"/>
+              </w:rPr>
+              <w:t xml:space="preserve"> = 0</w:t>
+            </w:r>
+          </w:p>
+        </w:tc>
+      </w:tr>
+      <w:tr>
+        <w:tc>
+          <w:tcPr>
+            <w:tcW w:w="4675" w:type="dxa"/>
+          </w:tcPr>
+          <w:p>
+            <w:pPr>
+              <w:jc w:val="center"/>
+              <w:rPr>
+                <w:sz w:val="24"/>
+                <w:szCs w:val="24"/>
+              </w:rPr>
+            </w:pPr>
+            <w:r>
+              <w:rPr>
+                <w:sz w:val="24"/>
+                <w:szCs w:val="24"/>
+              </w:rPr>
+              <w:t>m</w:t>
+            </w:r>
+            <w:r>
+              <w:rPr>
+                <w:sz w:val="24"/>
+                <w:szCs w:val="24"/>
+              </w:rPr>
+              <w:t>ax</w:t>
+            </w:r>
+            <w:r>
+              <w:rPr>
+                <w:sz w:val="24"/>
+                <w:szCs w:val="24"/>
+              </w:rPr>
+              <w:t xml:space="preserve"> = array[</w:t>
+            </w:r>
+            <w:proofErr w:type="spellStart"/>
+            <w:r>
+              <w:rPr>
+                <w:sz w:val="24"/>
+                <w:szCs w:val="24"/>
+              </w:rPr>
+              <w:t>lowerBound</w:t>
+            </w:r>
+            <w:proofErr w:type="spellEnd"/>
+            <w:r>
+              <w:rPr>
+                <w:sz w:val="24"/>
+                <w:szCs w:val="24"/>
+              </w:rPr>
+              <w:t xml:space="preserve">] </w:t>
+            </w:r>
+          </w:p>
+        </w:tc>
+        <w:tc>
+          <w:tcPr>
+            <w:tcW w:w="4675" w:type="dxa"/>
+          </w:tcPr>
+          <w:p>
+            <w:pPr>
+              <w:jc w:val="center"/>
+              <w:rPr>
+                <w:sz w:val="24"/>
+                <w:szCs w:val="24"/>
+              </w:rPr>
+            </w:pPr>
+            <w:r>
+              <w:rPr>
+                <w:sz w:val="24"/>
+                <w:szCs w:val="24"/>
+              </w:rPr>
+              <w:t xml:space="preserve">int </w:t>
+            </w:r>
+            <w:proofErr w:type="spellStart"/>
+            <w:r>
+              <w:rPr>
+                <w:sz w:val="24"/>
+                <w:szCs w:val="24"/>
+              </w:rPr>
+              <w:t>i</w:t>
+            </w:r>
+            <w:proofErr w:type="spellEnd"/>
+            <w:r>
+              <w:rPr>
+                <w:sz w:val="24"/>
+                <w:szCs w:val="24"/>
+              </w:rPr>
+              <w:t xml:space="preserve"> = 0</w:t>
+            </w:r>
+          </w:p>
+        </w:tc>
+      </w:tr>
+      <w:tr>
+        <w:tc>
+          <w:tcPr>
+            <w:tcW w:w="4675" w:type="dxa"/>
+          </w:tcPr>
+          <w:p>
+            <w:pPr>
+              <w:jc w:val="center"/>
+              <w:rPr>
+                <w:b/>
+                <w:bCs/>
+                <w:sz w:val="24"/>
+                <w:szCs w:val="24"/>
+              </w:rPr>
+            </w:pPr>
+            <w:r>
+              <w:rPr>
+                <w:b/>
+                <w:bCs/>
+                <w:sz w:val="24"/>
+                <w:szCs w:val="24"/>
+              </w:rPr>
+              <w:lastRenderedPageBreak/>
+              <w:t xml:space="preserve">Second </w:t>
+            </w:r>
+            <w:proofErr w:type="gramStart"/>
+            <w:r>
+              <w:rPr>
+                <w:b/>
+                <w:bCs/>
+                <w:sz w:val="24"/>
+                <w:szCs w:val="24"/>
+              </w:rPr>
+              <w:t>For</w:t>
+            </w:r>
+            <w:proofErr w:type="gramEnd"/>
+            <w:r>
+              <w:rPr>
+                <w:b/>
+                <w:bCs/>
+                <w:sz w:val="24"/>
+                <w:szCs w:val="24"/>
+              </w:rPr>
+              <w:t xml:space="preserve"> Loop</w:t>
+            </w:r>
+          </w:p>
+        </w:tc>
+        <w:tc>
+          <w:tcPr>
+            <w:tcW w:w="4675" w:type="dxa"/>
+          </w:tcPr>
+          <w:p>
+            <w:pPr>
+              <w:jc w:val="center"/>
+              <w:rPr>
+                <w:b/>
+                <w:bCs/>
+                <w:sz w:val="24"/>
+                <w:szCs w:val="24"/>
+              </w:rPr>
+            </w:pPr>
+            <w:r>
+              <w:rPr>
+                <w:sz w:val="24"/>
+                <w:szCs w:val="24"/>
+              </w:rPr>
+              <w:t xml:space="preserve">int </w:t>
+            </w:r>
+            <w:proofErr w:type="spellStart"/>
+            <w:r>
+              <w:rPr>
+                <w:sz w:val="24"/>
+                <w:szCs w:val="24"/>
+              </w:rPr>
+              <w:t>i</w:t>
+            </w:r>
+            <w:proofErr w:type="spellEnd"/>
+            <w:r>
+              <w:rPr>
+                <w:sz w:val="24"/>
+                <w:szCs w:val="24"/>
+              </w:rPr>
+              <w:t xml:space="preserve"> = N (Last Comparison)</w:t>
+            </w:r>
+          </w:p>
+        </w:tc>
+      </w:tr>
+      <w:tr>
+        <w:tc>
+          <w:tcPr>
+            <w:tcW w:w="4675" w:type="dxa"/>
+          </w:tcPr>
+          <w:p>
+            <w:pPr>
+              <w:jc w:val="center"/>
+              <w:rPr>
+                <w:sz w:val="24"/>
+                <w:szCs w:val="24"/>
+              </w:rPr>
+            </w:pPr>
+            <w:r>
+              <w:rPr>
+                <w:sz w:val="24"/>
+                <w:szCs w:val="24"/>
+              </w:rPr>
+              <w:t xml:space="preserve">Comparison of </w:t>
+            </w:r>
+            <w:proofErr w:type="spellStart"/>
+            <w:r>
+              <w:rPr>
+                <w:sz w:val="24"/>
+                <w:szCs w:val="24"/>
+              </w:rPr>
+              <w:t>lowerBound</w:t>
+            </w:r>
+            <w:proofErr w:type="spellEnd"/>
+            <w:r>
+              <w:rPr>
+                <w:sz w:val="24"/>
+                <w:szCs w:val="24"/>
+              </w:rPr>
+              <w:t xml:space="preserve"> and </w:t>
+            </w:r>
+            <w:proofErr w:type="spellStart"/>
+            <w:r>
+              <w:rPr>
+                <w:sz w:val="24"/>
+                <w:szCs w:val="24"/>
+              </w:rPr>
+              <w:t>upperBound</w:t>
+            </w:r>
+            <w:proofErr w:type="spellEnd"/>
+          </w:p>
+        </w:tc>
+        <w:tc>
+          <w:tcPr>
+            <w:tcW w:w="4675" w:type="dxa"/>
+          </w:tcPr>
+          <w:p>
+            <w:pPr>
+              <w:jc w:val="center"/>
+              <w:rPr>
+                <w:b/>
+                <w:bCs/>
+                <w:sz w:val="24"/>
+                <w:szCs w:val="24"/>
+              </w:rPr>
+            </w:pPr>
+          </w:p>
+        </w:tc>
+      </w:tr>
+      <w:tr>
+        <w:tc>
+          <w:tcPr>
+            <w:tcW w:w="4675" w:type="dxa"/>
+          </w:tcPr>
+          <w:p>
+            <w:pPr>
+              <w:jc w:val="center"/>
+              <w:rPr>
+                <w:sz w:val="24"/>
+                <w:szCs w:val="24"/>
+              </w:rPr>
+            </w:pPr>
+            <w:proofErr w:type="spellStart"/>
+            <w:r>
+              <w:rPr>
+                <w:sz w:val="24"/>
+                <w:szCs w:val="24"/>
+              </w:rPr>
+              <w:t>i</w:t>
+            </w:r>
+            <w:proofErr w:type="spellEnd"/>
+            <w:r>
+              <w:rPr>
+                <w:sz w:val="24"/>
+                <w:szCs w:val="24"/>
+              </w:rPr>
+              <w:t xml:space="preserve"> % 4 == 0</w:t>
+            </w:r>
+          </w:p>
+        </w:tc>
+        <w:tc>
+          <w:tcPr>
+            <w:tcW w:w="4675" w:type="dxa"/>
+          </w:tcPr>
+          <w:p>
+            <w:pPr>
+              <w:jc w:val="center"/>
+              <w:rPr>
+                <w:b/>
+                <w:bCs/>
+                <w:sz w:val="24"/>
+                <w:szCs w:val="24"/>
+              </w:rPr>
+            </w:pPr>
+          </w:p>
+        </w:tc>
+      </w:tr>
+      <w:tr>
+        <w:tc>
+          <w:tcPr>
+            <w:tcW w:w="4675" w:type="dxa"/>
+          </w:tcPr>
+          <w:p>
+            <w:pPr>
+              <w:jc w:val="center"/>
+              <w:rPr>
+                <w:sz w:val="24"/>
+                <w:szCs w:val="24"/>
+              </w:rPr>
+            </w:pPr>
+            <w:proofErr w:type="spellStart"/>
+            <w:r>
+              <w:rPr>
+                <w:sz w:val="24"/>
+                <w:szCs w:val="24"/>
+              </w:rPr>
+              <w:t>i</w:t>
+            </w:r>
+            <w:proofErr w:type="spellEnd"/>
+            <w:r>
+              <w:rPr>
+                <w:sz w:val="24"/>
+                <w:szCs w:val="24"/>
+              </w:rPr>
+              <w:t xml:space="preserve"> % 4 == 1</w:t>
+            </w:r>
+          </w:p>
+        </w:tc>
+        <w:tc>
+          <w:tcPr>
+            <w:tcW w:w="4675" w:type="dxa"/>
+          </w:tcPr>
+          <w:p>
+            <w:pPr>
+              <w:jc w:val="center"/>
+              <w:rPr>
+                <w:b/>
+                <w:bCs/>
+                <w:sz w:val="24"/>
+                <w:szCs w:val="24"/>
+              </w:rPr>
+            </w:pPr>
+          </w:p>
+        </w:tc>
+      </w:tr>
+      <w:tr>
+        <w:tc>
+          <w:tcPr>
+            <w:tcW w:w="4675" w:type="dxa"/>
+          </w:tcPr>
+          <w:p>
+            <w:pPr>
+              <w:jc w:val="center"/>
+              <w:rPr>
+                <w:sz w:val="24"/>
+                <w:szCs w:val="24"/>
+              </w:rPr>
+            </w:pPr>
+            <w:r>
+              <w:rPr>
+                <w:sz w:val="24"/>
+                <w:szCs w:val="24"/>
+              </w:rPr>
+              <w:t>array[index] = array[</w:t>
+            </w:r>
+            <w:proofErr w:type="spellStart"/>
+            <w:r>
+              <w:rPr>
+                <w:sz w:val="24"/>
+                <w:szCs w:val="24"/>
+              </w:rPr>
+              <w:t>upperBound</w:t>
+            </w:r>
+            <w:proofErr w:type="spellEnd"/>
+            <w:r>
+              <w:rPr>
+                <w:sz w:val="24"/>
+                <w:szCs w:val="24"/>
+              </w:rPr>
+              <w:t>]</w:t>
+            </w:r>
+          </w:p>
+        </w:tc>
+        <w:tc>
+          <w:tcPr>
+            <w:tcW w:w="4675" w:type="dxa"/>
+          </w:tcPr>
+          <w:p>
+            <w:pPr>
+              <w:jc w:val="center"/>
+              <w:rPr>
+                <w:b/>
+                <w:bCs/>
+                <w:sz w:val="24"/>
+                <w:szCs w:val="24"/>
+              </w:rPr>
+            </w:pPr>
+          </w:p>
+        </w:tc>
+      </w:tr>
+      <w:tr>
+        <w:tc>
+          <w:tcPr>
+            <w:tcW w:w="4675" w:type="dxa"/>
+          </w:tcPr>
+          <w:p>
+            <w:pPr>
+              <w:jc w:val="center"/>
+              <w:rPr>
+                <w:sz w:val="24"/>
+                <w:szCs w:val="24"/>
+              </w:rPr>
+            </w:pPr>
+            <w:r>
+              <w:rPr>
+                <w:sz w:val="24"/>
+                <w:szCs w:val="24"/>
+              </w:rPr>
+              <w:t>array[</w:t>
+            </w:r>
+            <w:proofErr w:type="spellStart"/>
+            <w:r>
+              <w:rPr>
+                <w:sz w:val="24"/>
+                <w:szCs w:val="24"/>
+              </w:rPr>
+              <w:t>upperBound</w:t>
+            </w:r>
+            <w:proofErr w:type="spellEnd"/>
+            <w:r>
+              <w:rPr>
+                <w:sz w:val="24"/>
+                <w:szCs w:val="24"/>
+              </w:rPr>
+              <w:t>] = max</w:t>
+            </w:r>
+          </w:p>
+        </w:tc>
+        <w:tc>
+          <w:tcPr>
+            <w:tcW w:w="4675" w:type="dxa"/>
+          </w:tcPr>
+          <w:p>
+            <w:pPr>
+              <w:jc w:val="center"/>
+              <w:rPr>
+                <w:b/>
+                <w:bCs/>
+                <w:sz w:val="24"/>
+                <w:szCs w:val="24"/>
+              </w:rPr>
+            </w:pPr>
+          </w:p>
+        </w:tc>
+      </w:tr>
+      <w:tr>
+        <w:tc>
+          <w:tcPr>
+            <w:tcW w:w="4675" w:type="dxa"/>
+          </w:tcPr>
+          <w:p>
+            <w:pPr>
+              <w:jc w:val="center"/>
+              <w:rPr>
+                <w:sz w:val="24"/>
+                <w:szCs w:val="24"/>
+              </w:rPr>
+            </w:pPr>
+            <w:proofErr w:type="spellStart"/>
+            <w:r>
+              <w:rPr>
+                <w:sz w:val="24"/>
+                <w:szCs w:val="24"/>
+              </w:rPr>
+              <w:t>upperBound</w:t>
+            </w:r>
+            <w:proofErr w:type="spellEnd"/>
+            <w:r>
+              <w:rPr>
+                <w:sz w:val="24"/>
+                <w:szCs w:val="24"/>
+              </w:rPr>
+              <w:t>--</w:t>
+            </w:r>
+          </w:p>
+        </w:tc>
+        <w:tc>
+          <w:tcPr>
+            <w:tcW w:w="4675" w:type="dxa"/>
+          </w:tcPr>
+          <w:p>
+            <w:pPr>
+              <w:jc w:val="center"/>
+              <w:rPr>
+                <w:b/>
+                <w:bCs/>
+                <w:sz w:val="24"/>
+                <w:szCs w:val="24"/>
+              </w:rPr>
+            </w:pPr>
+          </w:p>
+        </w:tc>
+      </w:tr>
+      <w:tr>
+        <w:tc>
+          <w:tcPr>
+            <w:tcW w:w="4675" w:type="dxa"/>
+          </w:tcPr>
+          <w:p>
+            <w:pPr>
+              <w:jc w:val="center"/>
+              <w:rPr>
+                <w:sz w:val="24"/>
+                <w:szCs w:val="24"/>
+              </w:rPr>
+            </w:pPr>
+            <w:proofErr w:type="spellStart"/>
+            <w:r>
+              <w:rPr>
+                <w:sz w:val="24"/>
+                <w:szCs w:val="24"/>
+              </w:rPr>
+              <w:t>i</w:t>
+            </w:r>
+            <w:proofErr w:type="spellEnd"/>
+            <w:r>
+              <w:rPr>
+                <w:sz w:val="24"/>
+                <w:szCs w:val="24"/>
+              </w:rPr>
+              <w:t xml:space="preserve"> % 4 == 3</w:t>
+            </w:r>
+          </w:p>
+        </w:tc>
+        <w:tc>
+          <w:tcPr>
+            <w:tcW w:w="4675" w:type="dxa"/>
+          </w:tcPr>
+          <w:p>
+            <w:pPr>
+              <w:jc w:val="center"/>
+              <w:rPr>
+                <w:b/>
+                <w:bCs/>
+                <w:sz w:val="24"/>
+                <w:szCs w:val="24"/>
+              </w:rPr>
+            </w:pPr>
+          </w:p>
+        </w:tc>
+      </w:tr>
+      <w:tr>
+        <w:tc>
+          <w:tcPr>
+            <w:tcW w:w="4675" w:type="dxa"/>
+          </w:tcPr>
+          <w:p>
+            <w:pPr>
+              <w:jc w:val="center"/>
+              <w:rPr>
+                <w:sz w:val="24"/>
+                <w:szCs w:val="24"/>
+              </w:rPr>
+            </w:pPr>
+            <w:proofErr w:type="spellStart"/>
+            <w:r>
+              <w:rPr>
+                <w:sz w:val="24"/>
+                <w:szCs w:val="24"/>
+              </w:rPr>
+              <w:t>i</w:t>
+            </w:r>
+            <w:proofErr w:type="spellEnd"/>
+            <w:r>
+              <w:rPr>
+                <w:sz w:val="24"/>
+                <w:szCs w:val="24"/>
+              </w:rPr>
+              <w:t xml:space="preserve"> % 4 == 4</w:t>
+            </w:r>
+          </w:p>
+        </w:tc>
+        <w:tc>
+          <w:tcPr>
+            <w:tcW w:w="4675" w:type="dxa"/>
+          </w:tcPr>
+          <w:p>
+            <w:pPr>
+              <w:jc w:val="center"/>
+              <w:rPr>
+                <w:b/>
+                <w:bCs/>
+                <w:sz w:val="24"/>
+                <w:szCs w:val="24"/>
+              </w:rPr>
+            </w:pPr>
+          </w:p>
+        </w:tc>
+      </w:tr>
+      <w:tr>
+        <w:tc>
+          <w:tcPr>
+            <w:tcW w:w="4675" w:type="dxa"/>
+          </w:tcPr>
+          <w:p>
+            <w:pPr>
+              <w:jc w:val="center"/>
+              <w:rPr>
+                <w:sz w:val="24"/>
+                <w:szCs w:val="24"/>
+              </w:rPr>
+            </w:pPr>
+            <w:r>
+              <w:rPr>
+                <w:sz w:val="24"/>
+                <w:szCs w:val="24"/>
+              </w:rPr>
+              <w:t>array[index] = array[</w:t>
+            </w:r>
+            <w:proofErr w:type="spellStart"/>
+            <w:r>
+              <w:rPr>
+                <w:sz w:val="24"/>
+                <w:szCs w:val="24"/>
+              </w:rPr>
+              <w:t>lowerBound</w:t>
+            </w:r>
+            <w:proofErr w:type="spellEnd"/>
+            <w:r>
+              <w:rPr>
+                <w:sz w:val="24"/>
+                <w:szCs w:val="24"/>
+              </w:rPr>
+              <w:t>]</w:t>
+            </w:r>
+          </w:p>
+        </w:tc>
+        <w:tc>
+          <w:tcPr>
+            <w:tcW w:w="4675" w:type="dxa"/>
+          </w:tcPr>
+          <w:p>
+            <w:pPr>
+              <w:jc w:val="center"/>
+              <w:rPr>
+                <w:b/>
+                <w:bCs/>
+                <w:sz w:val="24"/>
+                <w:szCs w:val="24"/>
+              </w:rPr>
+            </w:pPr>
+          </w:p>
+        </w:tc>
+      </w:tr>
+      <w:tr>
+        <w:tc>
+          <w:tcPr>
+            <w:tcW w:w="4675" w:type="dxa"/>
+          </w:tcPr>
+          <w:p>
+            <w:pPr>
+              <w:jc w:val="center"/>
+              <w:rPr>
+                <w:sz w:val="24"/>
+                <w:szCs w:val="24"/>
+              </w:rPr>
+            </w:pPr>
+            <w:r>
+              <w:rPr>
+                <w:sz w:val="24"/>
+                <w:szCs w:val="24"/>
+              </w:rPr>
+              <w:t>array[</w:t>
+            </w:r>
+            <w:proofErr w:type="spellStart"/>
+            <w:r>
+              <w:rPr>
+                <w:sz w:val="24"/>
+                <w:szCs w:val="24"/>
+              </w:rPr>
+              <w:t>lowerBound</w:t>
+            </w:r>
+            <w:proofErr w:type="spellEnd"/>
+            <w:r>
+              <w:rPr>
+                <w:sz w:val="24"/>
+                <w:szCs w:val="24"/>
+              </w:rPr>
+              <w:t>] = max</w:t>
+            </w:r>
+          </w:p>
+        </w:tc>
+        <w:tc>
+          <w:tcPr>
+            <w:tcW w:w="4675" w:type="dxa"/>
+          </w:tcPr>
+          <w:p>
+            <w:pPr>
+              <w:jc w:val="center"/>
+              <w:rPr>
+                <w:b/>
+                <w:bCs/>
+                <w:sz w:val="24"/>
+                <w:szCs w:val="24"/>
+              </w:rPr>
+            </w:pPr>
+          </w:p>
+        </w:tc>
+      </w:tr>
+      <w:tr>
+        <w:tc>
+          <w:tcPr>
+            <w:tcW w:w="4675" w:type="dxa"/>
+          </w:tcPr>
+          <w:p>
+            <w:pPr>
+              <w:jc w:val="center"/>
+              <w:rPr>
+                <w:sz w:val="24"/>
+                <w:szCs w:val="24"/>
+              </w:rPr>
+            </w:pPr>
+            <w:proofErr w:type="spellStart"/>
+            <w:r>
+              <w:rPr>
+                <w:sz w:val="24"/>
+                <w:szCs w:val="24"/>
+              </w:rPr>
+              <w:t>lowerBound</w:t>
+            </w:r>
+            <w:proofErr w:type="spellEnd"/>
+            <w:r>
+              <w:rPr>
+                <w:sz w:val="24"/>
+                <w:szCs w:val="24"/>
+              </w:rPr>
+              <w:t>++</w:t>
+            </w:r>
+          </w:p>
+        </w:tc>
+        <w:tc>
+          <w:tcPr>
+            <w:tcW w:w="4675" w:type="dxa"/>
+          </w:tcPr>
+          <w:p>
+            <w:pPr>
+              <w:jc w:val="center"/>
+              <w:rPr>
+                <w:b/>
+                <w:bCs/>
+                <w:sz w:val="24"/>
+                <w:szCs w:val="24"/>
+              </w:rPr>
+            </w:pPr>
+          </w:p>
+        </w:tc>
+      </w:tr>
+      <w:tr>
+        <w:tc>
+          <w:tcPr>
+            <w:tcW w:w="4675" w:type="dxa"/>
+          </w:tcPr>
+          <w:p>
+            <w:pPr>
+              <w:jc w:val="center"/>
+              <w:rPr>
+                <w:sz w:val="24"/>
+                <w:szCs w:val="24"/>
+              </w:rPr>
+            </w:pPr>
+            <w:proofErr w:type="spellStart"/>
+            <w:r>
+              <w:rPr>
+                <w:sz w:val="24"/>
+                <w:szCs w:val="24"/>
+              </w:rPr>
+              <w:t>i</w:t>
+            </w:r>
+            <w:proofErr w:type="spellEnd"/>
+            <w:r>
+              <w:rPr>
+                <w:sz w:val="24"/>
+                <w:szCs w:val="24"/>
+              </w:rPr>
+              <w:t>++</w:t>
+            </w:r>
+          </w:p>
+        </w:tc>
+        <w:tc>
+          <w:tcPr>
+            <w:tcW w:w="4675" w:type="dxa"/>
+          </w:tcPr>
+          <w:p>
+            <w:pPr>
+              <w:jc w:val="center"/>
+              <w:rPr>
+                <w:b/>
+                <w:bCs/>
+                <w:sz w:val="24"/>
+                <w:szCs w:val="24"/>
+              </w:rPr>
+            </w:pPr>
+          </w:p>
+        </w:tc>
+      </w:tr>
+    </w:tbl>
+    <w:p>
+      <w:pPr>
+        <w:jc w:val="center"/>
+        <w:rPr>
+          <w:rFonts w:eastAsiaTheme="minorEastAsia"/>
+          <w:b/>
+          <w:bCs/>
+          <w:sz w:val="24"/>
+          <w:szCs w:val="24"/>
+        </w:rPr>
+      </w:pPr>
+    </w:p>
+    <w:p>
+      <w:pPr>
+        <w:rPr>
+          <w:b/>
+          <w:bCs/>
+          <w:sz w:val="24"/>
+          <w:szCs w:val="24"/>
+        </w:rPr>
+      </w:pPr>
+      <w:r>
+        <w:rPr>
+          <w:b/>
+          <w:bCs/>
+          <w:sz w:val="24"/>
+          <w:szCs w:val="24"/>
+        </w:rPr>
+        <w:t xml:space="preserve">Second </w:t>
+      </w:r>
+      <w:proofErr w:type="gramStart"/>
+      <w:r>
+        <w:rPr>
+          <w:b/>
+          <w:bCs/>
+          <w:sz w:val="24"/>
+          <w:szCs w:val="24"/>
+        </w:rPr>
+        <w:t>For</w:t>
+      </w:r>
+      <w:proofErr w:type="gramEnd"/>
+      <w:r>
+        <w:rPr>
+          <w:b/>
+          <w:bCs/>
+          <w:sz w:val="24"/>
+          <w:szCs w:val="24"/>
+        </w:rPr>
+        <w:t xml:space="preserve"> Loop Analysis:</w:t>
+      </w:r>
+    </w:p>
+    <w:p>
+      <w:pPr>
+        <w:rPr>
+          <w:b/>
+          <w:bCs/>
+          <w:sz w:val="24"/>
+          <w:szCs w:val="24"/>
+        </w:rPr>
+      </w:pPr>
+      <w:r>
+        <w:rPr>
+          <w:b/>
+          <w:bCs/>
+          <w:sz w:val="24"/>
+          <w:szCs w:val="24"/>
+        </w:rPr>
+        <w:t>Performance = N(5) + 2</w:t>
+      </w:r>
+    </w:p>
+    <w:tbl>
+      <w:tblPr>
+        <w:tblStyle w:val="TableGrid"/>
+        <w:tblW w:w="0" w:type="auto"/>
+        <w:tblLook w:val="04A0" w:firstRow="1" w:lastRow="0" w:firstColumn="1" w:lastColumn="0" w:noHBand="0" w:noVBand="1"/>
+      </w:tblPr>
+      <w:tblGrid>
+        <w:gridCol w:w="4675"/>
+        <w:gridCol w:w="4675"/>
+      </w:tblGrid>
+      <w:tr>
+        <w:tc>
+          <w:tcPr>
+            <w:tcW w:w="4675" w:type="dxa"/>
+          </w:tcPr>
+          <w:p>
+            <w:pPr>
+              <w:rPr>
+                <w:rFonts w:eastAsiaTheme="minorEastAsia"/>
+                <w:b/>
+                <w:bCs/>
+                <w:sz w:val="24"/>
+                <w:szCs w:val="24"/>
+              </w:rPr>
+            </w:pPr>
+            <w:r>
+              <w:rPr>
+                <w:rFonts w:eastAsiaTheme="minorEastAsia"/>
+                <w:b/>
+                <w:bCs/>
+                <w:sz w:val="24"/>
+                <w:szCs w:val="24"/>
+              </w:rPr>
+              <w:t>Repeats</w:t>
+            </w:r>
+          </w:p>
+        </w:tc>
+        <w:tc>
+          <w:tcPr>
+            <w:tcW w:w="4675" w:type="dxa"/>
+          </w:tcPr>
+          <w:p>
+            <w:pPr>
+              <w:rPr>
+                <w:rFonts w:eastAsiaTheme="minorEastAsia"/>
+                <w:b/>
+                <w:bCs/>
+                <w:sz w:val="24"/>
+                <w:szCs w:val="24"/>
+              </w:rPr>
+            </w:pPr>
+            <w:r>
+              <w:rPr>
+                <w:rFonts w:eastAsiaTheme="minorEastAsia"/>
+                <w:b/>
+                <w:bCs/>
+                <w:sz w:val="24"/>
+                <w:szCs w:val="24"/>
+              </w:rPr>
+              <w:t>Doesn’t Repeat</w:t>
+            </w:r>
+          </w:p>
+        </w:tc>
+      </w:tr>
+      <w:tr>
+        <w:tc>
+          <w:tcPr>
+            <w:tcW w:w="4675" w:type="dxa"/>
+          </w:tcPr>
+          <w:p>
+            <w:pPr>
+              <w:jc w:val="center"/>
+              <w:rPr>
+                <w:rFonts w:eastAsiaTheme="minorEastAsia"/>
+                <w:sz w:val="24"/>
+                <w:szCs w:val="24"/>
+              </w:rPr>
+            </w:pPr>
+            <w:r>
+              <w:rPr>
+                <w:rFonts w:eastAsiaTheme="minorEastAsia"/>
+                <w:sz w:val="24"/>
+                <w:szCs w:val="24"/>
+              </w:rPr>
+              <w:t xml:space="preserve">j &lt; </w:t>
+            </w:r>
+            <w:proofErr w:type="spellStart"/>
+            <w:r>
+              <w:rPr>
+                <w:rFonts w:eastAsiaTheme="minorEastAsia"/>
+                <w:sz w:val="24"/>
+                <w:szCs w:val="24"/>
+              </w:rPr>
+              <w:t>upperBound</w:t>
+            </w:r>
+            <w:proofErr w:type="spellEnd"/>
+          </w:p>
+        </w:tc>
+        <w:tc>
+          <w:tcPr>
+            <w:tcW w:w="4675" w:type="dxa"/>
+          </w:tcPr>
+          <w:p>
+            <w:pPr>
+              <w:jc w:val="center"/>
+              <w:rPr>
+                <w:rFonts w:eastAsiaTheme="minorEastAsia"/>
+                <w:sz w:val="24"/>
+                <w:szCs w:val="24"/>
+              </w:rPr>
+            </w:pPr>
+            <w:r>
+              <w:rPr>
+                <w:rFonts w:eastAsiaTheme="minorEastAsia"/>
+                <w:sz w:val="24"/>
+                <w:szCs w:val="24"/>
+              </w:rPr>
+              <w:t xml:space="preserve">j = </w:t>
+            </w:r>
+            <w:proofErr w:type="spellStart"/>
+            <w:r>
+              <w:rPr>
+                <w:rFonts w:eastAsiaTheme="minorEastAsia"/>
+                <w:sz w:val="24"/>
+                <w:szCs w:val="24"/>
+              </w:rPr>
+              <w:t>lowerBound</w:t>
+            </w:r>
+            <w:proofErr w:type="spellEnd"/>
+          </w:p>
+        </w:tc>
+      </w:tr>
+      <w:tr>
+        <w:tc>
+          <w:tcPr>
+            <w:tcW w:w="4675" w:type="dxa"/>
+          </w:tcPr>
+          <w:p>
+            <w:pPr>
+              <w:jc w:val="center"/>
+              <w:rPr>
+                <w:rFonts w:eastAsiaTheme="minorEastAsia"/>
+                <w:sz w:val="24"/>
+                <w:szCs w:val="24"/>
+              </w:rPr>
+            </w:pPr>
+            <w:r>
+              <w:rPr>
+                <w:rFonts w:eastAsiaTheme="minorEastAsia"/>
+                <w:sz w:val="24"/>
+                <w:szCs w:val="24"/>
+              </w:rPr>
+              <w:t>max &lt; array[j]</w:t>
+            </w:r>
+          </w:p>
+        </w:tc>
+        <w:tc>
+          <w:tcPr>
+            <w:tcW w:w="4675" w:type="dxa"/>
+          </w:tcPr>
+          <w:p>
+            <w:pPr>
+              <w:jc w:val="center"/>
+              <w:rPr>
+                <w:rFonts w:eastAsiaTheme="minorEastAsia"/>
+                <w:sz w:val="24"/>
+                <w:szCs w:val="24"/>
+              </w:rPr>
+            </w:pPr>
+            <w:r>
+              <w:rPr>
+                <w:rFonts w:eastAsiaTheme="minorEastAsia"/>
+                <w:sz w:val="24"/>
+                <w:szCs w:val="24"/>
+              </w:rPr>
+              <w:t xml:space="preserve">j = </w:t>
+            </w:r>
+            <w:r>
+              <w:rPr>
+                <w:rFonts w:eastAsiaTheme="minorEastAsia"/>
+                <w:sz w:val="24"/>
+                <w:szCs w:val="24"/>
+              </w:rPr>
+              <w:t>N</w:t>
+            </w:r>
+          </w:p>
+        </w:tc>
+      </w:tr>
+      <w:tr>
+        <w:tc>
+          <w:tcPr>
+            <w:tcW w:w="4675" w:type="dxa"/>
+          </w:tcPr>
+          <w:p>
+            <w:pPr>
+              <w:jc w:val="center"/>
+              <w:rPr>
+                <w:rFonts w:eastAsiaTheme="minorEastAsia"/>
+                <w:sz w:val="24"/>
+                <w:szCs w:val="24"/>
+              </w:rPr>
+            </w:pPr>
+            <w:r>
+              <w:rPr>
+                <w:rFonts w:eastAsiaTheme="minorEastAsia"/>
+                <w:sz w:val="24"/>
+                <w:szCs w:val="24"/>
+              </w:rPr>
+              <w:t>max = array[j]</w:t>
+            </w:r>
+          </w:p>
+        </w:tc>
+        <w:tc>
+          <w:tcPr>
+            <w:tcW w:w="4675" w:type="dxa"/>
+          </w:tcPr>
+          <w:p>
+            <w:pPr>
+              <w:jc w:val="center"/>
+              <w:rPr>
+                <w:rFonts w:eastAsiaTheme="minorEastAsia"/>
+                <w:sz w:val="24"/>
+                <w:szCs w:val="24"/>
+              </w:rPr>
+            </w:pPr>
+          </w:p>
+        </w:tc>
+      </w:tr>
+      <w:tr>
+        <w:tc>
+          <w:tcPr>
+            <w:tcW w:w="4675" w:type="dxa"/>
+          </w:tcPr>
+          <w:p>
+            <w:pPr>
+              <w:jc w:val="center"/>
+              <w:rPr>
+                <w:rFonts w:eastAsiaTheme="minorEastAsia"/>
+                <w:sz w:val="24"/>
+                <w:szCs w:val="24"/>
+              </w:rPr>
+            </w:pPr>
+            <w:r>
+              <w:rPr>
+                <w:rFonts w:eastAsiaTheme="minorEastAsia"/>
+                <w:sz w:val="24"/>
+                <w:szCs w:val="24"/>
+              </w:rPr>
+              <w:t>index = j</w:t>
+            </w:r>
+          </w:p>
+        </w:tc>
+        <w:tc>
+          <w:tcPr>
+            <w:tcW w:w="4675" w:type="dxa"/>
+          </w:tcPr>
+          <w:p>
+            <w:pPr>
+              <w:jc w:val="center"/>
+              <w:rPr>
+                <w:rFonts w:eastAsiaTheme="minorEastAsia"/>
+                <w:sz w:val="24"/>
+                <w:szCs w:val="24"/>
+              </w:rPr>
+            </w:pPr>
+          </w:p>
+        </w:tc>
+      </w:tr>
+      <w:tr>
+        <w:tc>
+          <w:tcPr>
+            <w:tcW w:w="4675" w:type="dxa"/>
+          </w:tcPr>
+          <w:p>
+            <w:pPr>
+              <w:tabs>
+                <w:tab w:val="left" w:pos="900"/>
+              </w:tabs>
+              <w:jc w:val="center"/>
+              <w:rPr>
+                <w:rFonts w:eastAsiaTheme="minorEastAsia"/>
+                <w:sz w:val="24"/>
+                <w:szCs w:val="24"/>
+              </w:rPr>
+            </w:pPr>
+            <w:proofErr w:type="spellStart"/>
+            <w:r>
+              <w:rPr>
+                <w:rFonts w:eastAsiaTheme="minorEastAsia"/>
+                <w:sz w:val="24"/>
+                <w:szCs w:val="24"/>
+              </w:rPr>
+              <w:t>j++</w:t>
+            </w:r>
+            <w:proofErr w:type="spellEnd"/>
+          </w:p>
+        </w:tc>
+        <w:tc>
+          <w:tcPr>
+            <w:tcW w:w="4675" w:type="dxa"/>
+          </w:tcPr>
+          <w:p>
+            <w:pPr>
+              <w:jc w:val="center"/>
+              <w:rPr>
+                <w:rFonts w:eastAsiaTheme="minorEastAsia"/>
+                <w:sz w:val="24"/>
+                <w:szCs w:val="24"/>
+              </w:rPr>
+            </w:pPr>
+          </w:p>
+        </w:tc>
+      </w:tr>
+    </w:tbl>
+    <w:p>
+      <w:pPr>
+        <w:rPr>
+          <w:rFonts w:eastAsiaTheme="minorEastAsia"/>
+          <w:b/>
+          <w:bCs/>
+          <w:sz w:val="24"/>
+          <w:szCs w:val="24"/>
+        </w:rPr>
+      </w:pPr>
+    </w:p>
+    <w:p>
+      <w:pPr>
+        <w:jc w:val="center"/>
+        <w:rPr>
+          <w:rFonts w:eastAsiaTheme="minorEastAsia"/>
+          <w:b/>
+          <w:sz w:val="24"/>
+          <w:szCs w:val="24"/>
+        </w:rPr>
+      </w:pPr>
+      <m:oMathPara>
+        <m:oMath>
+          <m:r>
+            <m:rPr>
+              <m:sty m:val="bi"/>
+            </m:rPr>
+            <w:rPr>
+              <w:rFonts w:ascii="Cambria Math" w:hAnsi="Cambria Math"/>
+              <w:sz w:val="24"/>
+              <w:szCs w:val="24"/>
+            </w:rPr>
+            <m:t>F</m:t>
+          </m:r>
+          <m:d>
+            <m:dPr>
+              <m:ctrlPr>
+                <w:rPr>
+                  <w:rFonts w:ascii="Cambria Math" w:hAnsi="Cambria Math"/>
+                  <w:b/>
+                  <w:bCs/>
+                  <w:i/>
+                  <w:sz w:val="24"/>
+                  <w:szCs w:val="24"/>
+                </w:rPr>
+              </m:ctrlPr>
+            </m:dPr>
+            <m:e>
+              <m:r>
+                <m:rPr>
+                  <m:sty m:val="bi"/>
+                </m:rPr>
+                <w:rPr>
+                  <w:rFonts w:ascii="Cambria Math" w:hAnsi="Cambria Math"/>
+                  <w:sz w:val="24"/>
+                  <w:szCs w:val="24"/>
+                </w:rPr>
+                <m:t>N</m:t>
+              </m:r>
+            </m:e>
+          </m:d>
+          <m:r>
+            <m:rPr>
+              <m:sty m:val="bi"/>
+            </m:rPr>
+            <w:rPr>
+              <w:rFonts w:ascii="Cambria Math" w:hAnsi="Cambria Math"/>
+              <w:sz w:val="24"/>
+              <w:szCs w:val="24"/>
+            </w:rPr>
+            <m:t>=4+N(3+(N(5)+2</m:t>
+          </m:r>
+          <m:r>
+            <m:rPr>
+              <m:sty m:val="bi"/>
+            </m:rPr>
+            <w:rPr>
+              <w:rFonts w:ascii="Cambria Math" w:hAnsi="Cambria Math"/>
+              <w:sz w:val="24"/>
+              <w:szCs w:val="24"/>
+            </w:rPr>
+            <m:t>)</m:t>
+          </m:r>
+          <m:r>
+            <m:rPr>
+              <m:sty m:val="bi"/>
+            </m:rPr>
+            <w:rPr>
+              <w:rFonts w:ascii="Cambria Math" w:hAnsi="Cambria Math"/>
+              <w:sz w:val="24"/>
+              <w:szCs w:val="24"/>
+            </w:rPr>
+            <m:t xml:space="preserve"> +12)</m:t>
+          </m:r>
+        </m:oMath>
+      </m:oMathPara>
+    </w:p>
+    <w:p>
+      <w:pPr>
+        <w:jc w:val="center"/>
+        <w:rPr>
+          <w:rFonts w:eastAsiaTheme="minorEastAsia"/>
+          <w:b/>
+          <w:bCs/>
+          <w:sz w:val="24"/>
+          <w:szCs w:val="24"/>
+        </w:rPr>
+      </w:pPr>
+      <m:oMathPara>
+        <m:oMath>
+          <m:r>
+            <m:rPr>
+              <m:sty m:val="bi"/>
+            </m:rPr>
+            <w:rPr>
+              <w:rFonts w:ascii="Cambria Math" w:hAnsi="Cambria Math"/>
+              <w:sz w:val="24"/>
+              <w:szCs w:val="24"/>
+            </w:rPr>
+            <m:t>F</m:t>
+          </m:r>
+          <m:d>
+            <m:dPr>
+              <m:ctrlPr>
+                <w:rPr>
+                  <w:rFonts w:ascii="Cambria Math" w:hAnsi="Cambria Math"/>
+                  <w:b/>
+                  <w:bCs/>
+                  <w:i/>
+                  <w:sz w:val="24"/>
+                  <w:szCs w:val="24"/>
+                </w:rPr>
+              </m:ctrlPr>
+            </m:dPr>
+            <m:e>
+              <m:r>
+                <m:rPr>
+                  <m:sty m:val="bi"/>
+                </m:rPr>
+                <w:rPr>
+                  <w:rFonts w:ascii="Cambria Math" w:hAnsi="Cambria Math"/>
+                  <w:sz w:val="24"/>
+                  <w:szCs w:val="24"/>
+                </w:rPr>
+                <m:t>N</m:t>
+              </m:r>
+            </m:e>
+          </m:d>
+          <m:r>
+            <m:rPr>
+              <m:sty m:val="bi"/>
+            </m:rPr>
+            <w:rPr>
+              <w:rFonts w:ascii="Cambria Math" w:hAnsi="Cambria Math"/>
+              <w:sz w:val="24"/>
+              <w:szCs w:val="24"/>
+            </w:rPr>
+            <m:t>=N</m:t>
+          </m:r>
+          <m:d>
+            <m:dPr>
+              <m:ctrlPr>
+                <w:rPr>
+                  <w:rFonts w:ascii="Cambria Math" w:hAnsi="Cambria Math"/>
+                  <w:b/>
+                  <w:bCs/>
+                  <w:i/>
+                  <w:sz w:val="24"/>
+                  <w:szCs w:val="24"/>
+                </w:rPr>
+              </m:ctrlPr>
+            </m:dPr>
+            <m:e>
+              <m:r>
+                <m:rPr>
+                  <m:sty m:val="bi"/>
+                </m:rPr>
+                <w:rPr>
+                  <w:rFonts w:ascii="Cambria Math" w:hAnsi="Cambria Math"/>
+                  <w:sz w:val="24"/>
+                  <w:szCs w:val="24"/>
+                </w:rPr>
+                <m:t>(</m:t>
+              </m:r>
+              <m:r>
+                <m:rPr>
+                  <m:sty m:val="bi"/>
+                </m:rPr>
+                <w:rPr>
+                  <w:rFonts w:ascii="Cambria Math" w:hAnsi="Cambria Math"/>
+                  <w:sz w:val="24"/>
+                  <w:szCs w:val="24"/>
+                </w:rPr>
+                <m:t>N</m:t>
+              </m:r>
+              <m:d>
+                <m:dPr>
+                  <m:ctrlPr>
+                    <w:rPr>
+                      <w:rFonts w:ascii="Cambria Math" w:hAnsi="Cambria Math"/>
+                      <w:b/>
+                      <w:bCs/>
+                      <w:i/>
+                      <w:sz w:val="24"/>
+                      <w:szCs w:val="24"/>
+                    </w:rPr>
+                  </m:ctrlPr>
+                </m:dPr>
+                <m:e>
+                  <m:r>
+                    <m:rPr>
+                      <m:sty m:val="bi"/>
+                    </m:rPr>
+                    <w:rPr>
+                      <w:rFonts w:ascii="Cambria Math" w:hAnsi="Cambria Math"/>
+                      <w:sz w:val="24"/>
+                      <w:szCs w:val="24"/>
+                    </w:rPr>
+                    <m:t>5)+2</m:t>
+                  </m:r>
+                </m:e>
+              </m:d>
+              <m:r>
+                <m:rPr>
+                  <m:sty m:val="bi"/>
+                </m:rPr>
+                <w:rPr>
+                  <w:rFonts w:ascii="Cambria Math" w:hAnsi="Cambria Math"/>
+                  <w:sz w:val="24"/>
+                  <w:szCs w:val="24"/>
+                </w:rPr>
+                <m:t>+15</m:t>
+              </m:r>
+            </m:e>
+          </m:d>
+          <m:r>
+            <m:rPr>
+              <m:sty m:val="bi"/>
+            </m:rPr>
+            <w:rPr>
+              <w:rFonts w:ascii="Cambria Math" w:hAnsi="Cambria Math"/>
+              <w:sz w:val="24"/>
+              <w:szCs w:val="24"/>
+            </w:rPr>
+            <m:t>+4</m:t>
+          </m:r>
+        </m:oMath>
+      </m:oMathPara>
+    </w:p>
+    <w:p>
+      <w:pPr>
+        <w:jc w:val="center"/>
+        <w:rPr>
+          <w:rFonts w:eastAsiaTheme="minorEastAsia"/>
+          <w:b/>
+          <w:bCs/>
+          <w:sz w:val="24"/>
+          <w:szCs w:val="24"/>
+        </w:rPr>
+      </w:pPr>
+      <m:oMathPara>
+        <m:oMath>
+          <m:r>
+            <m:rPr>
+              <m:sty m:val="bi"/>
+            </m:rPr>
+            <w:rPr>
+              <w:rFonts w:ascii="Cambria Math" w:hAnsi="Cambria Math"/>
+              <w:sz w:val="24"/>
+              <w:szCs w:val="24"/>
+            </w:rPr>
+            <m:t>Big O notation=</m:t>
+          </m:r>
+          <m:sSup>
+            <m:sSupPr>
+              <m:ctrlPr>
+                <w:rPr>
+                  <w:rFonts w:ascii="Cambria Math" w:hAnsi="Cambria Math"/>
+                  <w:b/>
+                  <w:bCs/>
+                  <w:i/>
+                  <w:sz w:val="24"/>
+                  <w:szCs w:val="24"/>
+                </w:rPr>
+              </m:ctrlPr>
+            </m:sSupPr>
+            <m:e>
+              <m:r>
+                <m:rPr>
+                  <m:sty m:val="bi"/>
+                </m:rPr>
+                <w:rPr>
+                  <w:rFonts w:ascii="Cambria Math" w:hAnsi="Cambria Math"/>
+                  <w:sz w:val="24"/>
+                  <w:szCs w:val="24"/>
+                </w:rPr>
+                <m:t>O(N</m:t>
+              </m:r>
+            </m:e>
+            <m:sup>
+              <m:r>
+                <m:rPr>
+                  <m:sty m:val="bi"/>
+                </m:rPr>
+                <w:rPr>
+                  <w:rFonts w:ascii="Cambria Math" w:hAnsi="Cambria Math"/>
+                  <w:sz w:val="24"/>
+                  <w:szCs w:val="24"/>
+                </w:rPr>
+                <m:t>2</m:t>
+              </m:r>
+            </m:sup>
+          </m:sSup>
+          <m:r>
+            <m:rPr>
+              <m:sty m:val="bi"/>
+            </m:rPr>
+            <w:rPr>
+              <w:rFonts w:ascii="Cambria Math" w:hAnsi="Cambria Math"/>
+              <w:sz w:val="24"/>
+              <w:szCs w:val="24"/>
+            </w:rPr>
+            <m:t>)</m:t>
+          </m:r>
+        </m:oMath>
+      </m:oMathPara>
+    </w:p>
+    <w:p>
+      <w:pPr>
+        <w:rPr>
+          <w:rFonts w:eastAsiaTheme="minorEastAsia"/>
+          <w:b/>
+          <w:bCs/>
+          <w:sz w:val="24"/>
+          <w:szCs w:val="24"/>
+        </w:rPr>
+      </w:pPr>
+    </w:p>
+    <w:p>
+      <w:pPr>
+        <w:rPr>
+          <w:b/>
+          <w:bCs/>
+          <w:sz w:val="24"/>
+          <w:szCs w:val="24"/>
+        </w:rPr>
+      </w:pPr>
+      <w:r>
+        <w:rPr>
+          <w:b/>
+          <w:bCs/>
+          <w:sz w:val="24"/>
+          <w:szCs w:val="24"/>
+        </w:rPr>
+        <w:lastRenderedPageBreak/>
+        <w:t>Worst Case</w:t>
+      </w:r>
+      <w:r>
+        <w:rPr>
+          <w:b/>
+          <w:bCs/>
+          <w:sz w:val="24"/>
+          <w:szCs w:val="24"/>
+        </w:rPr>
+        <w:t>:</w:t>
+      </w:r>
+      <w:r>
+        <w:rPr>
+          <w:b/>
+          <w:bCs/>
+          <w:sz w:val="24"/>
+          <w:szCs w:val="24"/>
+        </w:rPr>
+        <w:t xml:space="preserve"> </w:t>
+      </w:r>
+    </w:p>
+    <w:p>
+      <w:pPr>
+        <w:rPr>
+          <w:rFonts w:eastAsiaTheme="minorEastAsia"/>
+          <w:b/>
+          <w:bCs/>
+          <w:sz w:val="24"/>
+          <w:szCs w:val="24"/>
+        </w:rPr>
+      </w:pPr>
+      <m:oMathPara>
+        <m:oMathParaPr>
+          <m:jc m:val="left"/>
+        </m:oMathParaPr>
+        <m:oMath>
+          <m:r>
+            <m:rPr>
+              <m:sty m:val="b"/>
+            </m:rPr>
+            <w:rPr>
+              <w:rFonts w:ascii="Cambria Math" w:hAnsi="Cambria Math"/>
+              <w:sz w:val="24"/>
+              <w:szCs w:val="24"/>
+            </w:rPr>
+            <m:t>F(N) = N (( N(5) + 2) + 15) + 4</m:t>
+          </m:r>
+        </m:oMath>
+      </m:oMathPara>
+    </w:p>
+    <w:p>
+      <w:pPr>
+        <w:rPr>
+          <w:b/>
+          <w:bCs/>
+          <w:sz w:val="24"/>
+          <w:szCs w:val="24"/>
+        </w:rPr>
+      </w:pPr>
+      <m:oMathPara>
+        <m:oMathParaPr>
+          <m:jc m:val="left"/>
+        </m:oMathParaPr>
+        <m:oMath>
+          <m:r>
+            <m:rPr>
+              <m:sty m:val="bi"/>
+            </m:rPr>
+            <w:rPr>
+              <w:rFonts w:ascii="Cambria Math" w:hAnsi="Cambria Math"/>
+              <w:sz w:val="24"/>
+              <w:szCs w:val="24"/>
+            </w:rPr>
+            <m:t>Big O Notation=O(</m:t>
+          </m:r>
+          <m:sSup>
+            <m:sSupPr>
+              <m:ctrlPr>
+                <w:rPr>
+                  <w:rFonts w:ascii="Cambria Math" w:hAnsi="Cambria Math"/>
+                  <w:b/>
+                  <w:bCs/>
+                  <w:i/>
+                  <w:sz w:val="24"/>
+                  <w:szCs w:val="24"/>
+                </w:rPr>
+              </m:ctrlPr>
+            </m:sSupPr>
+            <m:e>
+              <m:r>
+                <m:rPr>
+                  <m:sty m:val="bi"/>
+                </m:rPr>
+                <w:rPr>
+                  <w:rFonts w:ascii="Cambria Math" w:hAnsi="Cambria Math"/>
+                  <w:sz w:val="24"/>
+                  <w:szCs w:val="24"/>
+                </w:rPr>
+                <m:t>N</m:t>
+              </m:r>
+            </m:e>
+            <m:sup>
+              <m:r>
+                <m:rPr>
+                  <m:sty m:val="bi"/>
+                </m:rPr>
+                <w:rPr>
+                  <w:rFonts w:ascii="Cambria Math" w:hAnsi="Cambria Math"/>
+                  <w:sz w:val="24"/>
+                  <w:szCs w:val="24"/>
+                </w:rPr>
+                <m:t>2</m:t>
+              </m:r>
+            </m:sup>
+          </m:sSup>
+          <m:r>
+            <m:rPr>
+              <m:sty m:val="bi"/>
+            </m:rPr>
+            <w:rPr>
+              <w:rFonts w:ascii="Cambria Math" w:hAnsi="Cambria Math"/>
+              <w:sz w:val="24"/>
+              <w:szCs w:val="24"/>
+            </w:rPr>
+            <m:t>)</m:t>
+          </m:r>
+        </m:oMath>
+      </m:oMathPara>
+    </w:p>
+    <w:p>
+      <w:pPr>
+        <w:spacing w:line="276" w:lineRule="auto"/>
+        <w:rPr>
+          <w:sz w:val="24"/>
+          <w:szCs w:val="24"/>
+        </w:rPr>
+      </w:pPr>
+      <w:r>
+        <w:rPr>
+          <w:sz w:val="24"/>
+          <w:szCs w:val="24"/>
+        </w:rPr>
+        <w:t>This is under the assumption</w:t>
+      </w:r>
+      <w:r>
+        <w:rPr>
+          <w:sz w:val="24"/>
+          <w:szCs w:val="24"/>
+        </w:rPr>
+        <w:t xml:space="preserve"> that every if statement is true</w:t>
+      </w:r>
+      <w:r>
+        <w:rPr>
+          <w:sz w:val="24"/>
+          <w:szCs w:val="24"/>
+        </w:rPr>
+        <w:t xml:space="preserve"> within the for-loop</w:t>
+      </w:r>
+      <w:r>
+        <w:rPr>
+          <w:sz w:val="24"/>
+          <w:szCs w:val="24"/>
+        </w:rPr>
+        <w:t xml:space="preserve"> meaning that every single line of code will run</w:t>
+      </w:r>
+      <w:r>
+        <w:rPr>
+          <w:sz w:val="24"/>
+          <w:szCs w:val="24"/>
+        </w:rPr>
+        <w:t>.</w:t>
+      </w:r>
+      <w:r>
+        <w:rPr>
+          <w:sz w:val="24"/>
+          <w:szCs w:val="24"/>
+        </w:rPr>
+        <w:t xml:space="preserve"> Overall</w:t>
+      </w:r>
+      <w:r>
+        <w:rPr>
+          <w:sz w:val="24"/>
+          <w:szCs w:val="24"/>
+        </w:rPr>
+        <w:t>,</w:t>
+      </w:r>
+      <w:r>
+        <w:rPr>
+          <w:sz w:val="24"/>
+          <w:szCs w:val="24"/>
+        </w:rPr>
+        <w:t xml:space="preserve"> the number of steps within the program will increase as N increases.</w:t>
+      </w:r>
+    </w:p>
+    <w:p>
+      <w:pPr>
+        <w:rPr>
+          <w:b/>
+          <w:bCs/>
+          <w:sz w:val="24"/>
+          <w:szCs w:val="24"/>
+        </w:rPr>
+      </w:pPr>
+      <w:r>
+        <w:rPr>
+          <w:b/>
+          <w:bCs/>
+          <w:sz w:val="24"/>
+          <w:szCs w:val="24"/>
+        </w:rPr>
+        <w:t>Best Case:</w:t>
+      </w:r>
+      <w:r>
+        <w:rPr>
+          <w:b/>
+          <w:bCs/>
+          <w:sz w:val="24"/>
+          <w:szCs w:val="24"/>
+        </w:rPr>
+        <w:t xml:space="preserve"> </w:t>
+      </w:r>
+    </w:p>
+    <w:p>
+      <w:pPr>
+        <w:rPr>
+          <w:b/>
+          <w:bCs/>
+          <w:sz w:val="24"/>
+          <w:szCs w:val="24"/>
+        </w:rPr>
+      </w:pPr>
+      <w:r>
+        <w:rPr>
+          <w:b/>
+          <w:bCs/>
+          <w:sz w:val="24"/>
+          <w:szCs w:val="24"/>
+        </w:rPr>
+        <w:t>F</w:t>
+      </w:r>
+      <w:r>
+        <w:rPr>
+          <w:b/>
+          <w:bCs/>
+          <w:sz w:val="24"/>
+          <w:szCs w:val="24"/>
+        </w:rPr>
+        <w:t>(</w:t>
+      </w:r>
+      <w:r>
+        <w:rPr>
+          <w:b/>
+          <w:bCs/>
+          <w:sz w:val="24"/>
+          <w:szCs w:val="24"/>
+        </w:rPr>
+        <w:t>0</w:t>
+      </w:r>
+      <w:r>
+        <w:rPr>
+          <w:b/>
+          <w:bCs/>
+          <w:sz w:val="24"/>
+          <w:szCs w:val="24"/>
+        </w:rPr>
+        <w:t>)</w:t>
+      </w:r>
+      <w:r>
+        <w:rPr>
+          <w:b/>
+          <w:bCs/>
+          <w:sz w:val="24"/>
+          <w:szCs w:val="24"/>
+        </w:rPr>
+        <w:t xml:space="preserve"> </w:t>
+      </w:r>
+      <w:r>
+        <w:rPr>
+          <w:b/>
+          <w:bCs/>
+          <w:sz w:val="24"/>
+          <w:szCs w:val="24"/>
+        </w:rPr>
+        <w:t>=</w:t>
+      </w:r>
+      <w:r>
+        <w:rPr>
+          <w:b/>
+          <w:bCs/>
+          <w:sz w:val="24"/>
+          <w:szCs w:val="24"/>
+        </w:rPr>
+        <w:t xml:space="preserve"> </w:t>
+      </w:r>
+      <w:r>
+        <w:rPr>
+          <w:b/>
+          <w:bCs/>
+          <w:sz w:val="24"/>
+          <w:szCs w:val="24"/>
+        </w:rPr>
+        <w:t>4</w:t>
+      </w:r>
+    </w:p>
+    <w:p>
+      <w:pPr>
+        <w:rPr>
+          <w:sz w:val="24"/>
+          <w:szCs w:val="24"/>
+        </w:rPr>
+      </w:pPr>
+      <w:r>
+        <w:rPr>
+          <w:sz w:val="24"/>
+          <w:szCs w:val="24"/>
+        </w:rPr>
+        <w:t xml:space="preserve">The best-case scenario of the program is when N is 0 since N can’t be negative. In this case, the program will only run 4 lines of code: 3 initializations of variables, and 1 comparison between the variable </w:t>
+      </w:r>
+      <w:proofErr w:type="spellStart"/>
+      <w:r>
+        <w:rPr>
+          <w:sz w:val="24"/>
+          <w:szCs w:val="24"/>
+        </w:rPr>
+        <w:t>i</w:t>
+      </w:r>
+      <w:proofErr w:type="spellEnd"/>
+      <w:r>
+        <w:rPr>
+          <w:sz w:val="24"/>
+          <w:szCs w:val="24"/>
+        </w:rPr>
+        <w:t xml:space="preserve"> and N. In this case, the comparison to enter the first for-loop will result in false resulting in the termination of the program.</w:t>
+      </w:r>
+    </w:p>
+    <w:p>
+      <w:pPr>
+        <w:rPr>
+          <w:b/>
+          <w:bCs/>
+          <w:sz w:val="24"/>
+          <w:szCs w:val="24"/>
+        </w:rPr>
+      </w:pPr>
+    </w:p>
+    <w:p>
+      <w:pPr>
+        <w:rPr>
+          <w:b/>
+          <w:bCs/>
+          <w:sz w:val="24"/>
+          <w:szCs w:val="24"/>
+        </w:rPr>
+      </w:pPr>
+      <w:r>
+        <w:rPr>
+          <w:b/>
+          <w:bCs/>
+          <w:sz w:val="24"/>
+          <w:szCs w:val="24"/>
+        </w:rPr>
+        <w:t>Average Case:</w:t>
+      </w:r>
+    </w:p>
+    <w:p>
+      <w:pPr>
+        <w:rPr>
+          <w:rFonts w:eastAsiaTheme="minorEastAsia"/>
+          <w:b/>
+          <w:bCs/>
+          <w:sz w:val="24"/>
+          <w:szCs w:val="24"/>
+        </w:rPr>
+      </w:pPr>
+      <m:oMathPara>
+        <m:oMathParaPr>
+          <m:jc m:val="left"/>
+        </m:oMathParaPr>
+        <m:oMath>
+          <m:r>
+            <m:rPr>
+              <m:sty m:val="b"/>
+            </m:rPr>
+            <w:rPr>
+              <w:rFonts w:ascii="Cambria Math" w:hAnsi="Cambria Math"/>
+              <w:sz w:val="24"/>
+              <w:szCs w:val="24"/>
+            </w:rPr>
+            <m:t>F(N) = N (( N(5) + 2) + 1</m:t>
+          </m:r>
+          <m:r>
+            <m:rPr>
+              <m:sty m:val="b"/>
+            </m:rPr>
+            <w:rPr>
+              <w:rFonts w:ascii="Cambria Math" w:hAnsi="Cambria Math"/>
+              <w:sz w:val="24"/>
+              <w:szCs w:val="24"/>
+            </w:rPr>
+            <m:t>2</m:t>
+          </m:r>
+          <m:r>
+            <m:rPr>
+              <m:sty m:val="b"/>
+            </m:rPr>
+            <w:rPr>
+              <w:rFonts w:ascii="Cambria Math" w:hAnsi="Cambria Math"/>
+              <w:sz w:val="24"/>
+              <w:szCs w:val="24"/>
+            </w:rPr>
+            <m:t>) + 4</m:t>
+          </m:r>
+        </m:oMath>
+      </m:oMathPara>
+    </w:p>
+    <w:p>
+      <w:pPr>
+        <w:rPr>
+          <w:b/>
+          <w:bCs/>
+          <w:sz w:val="24"/>
+          <w:szCs w:val="24"/>
+        </w:rPr>
+      </w:pPr>
+      <m:oMathPara>
+        <m:oMathParaPr>
+          <m:jc m:val="left"/>
+        </m:oMathParaPr>
+        <m:oMath>
+          <m:r>
+            <m:rPr>
+              <m:sty m:val="bi"/>
+            </m:rPr>
+            <w:rPr>
+              <w:rFonts w:ascii="Cambria Math" w:hAnsi="Cambria Math"/>
+              <w:sz w:val="24"/>
+              <w:szCs w:val="24"/>
+            </w:rPr>
+            <m:t>Big O Notation=O(</m:t>
+          </m:r>
+          <m:sSup>
+            <m:sSupPr>
+              <m:ctrlPr>
+                <w:rPr>
+                  <w:rFonts w:ascii="Cambria Math" w:hAnsi="Cambria Math"/>
+                  <w:b/>
+                  <w:bCs/>
+                  <w:i/>
+                  <w:sz w:val="24"/>
+                  <w:szCs w:val="24"/>
+                </w:rPr>
+              </m:ctrlPr>
+            </m:sSupPr>
+            <m:e>
+              <m:r>
+                <m:rPr>
+                  <m:sty m:val="bi"/>
+                </m:rPr>
+                <w:rPr>
+                  <w:rFonts w:ascii="Cambria Math" w:hAnsi="Cambria Math"/>
+                  <w:sz w:val="24"/>
+                  <w:szCs w:val="24"/>
+                </w:rPr>
+                <m:t>N</m:t>
+              </m:r>
+            </m:e>
+            <m:sup>
+              <m:r>
+                <m:rPr>
+                  <m:sty m:val="bi"/>
+                </m:rPr>
+                <w:rPr>
+                  <w:rFonts w:ascii="Cambria Math" w:hAnsi="Cambria Math"/>
+                  <w:sz w:val="24"/>
+                  <w:szCs w:val="24"/>
+                </w:rPr>
+                <m:t>2</m:t>
+              </m:r>
+            </m:sup>
+          </m:sSup>
+          <m:r>
+            <m:rPr>
+              <m:sty m:val="bi"/>
+            </m:rPr>
+            <w:rPr>
+              <w:rFonts w:ascii="Cambria Math" w:hAnsi="Cambria Math"/>
+              <w:sz w:val="24"/>
+              <w:szCs w:val="24"/>
+            </w:rPr>
+            <m:t>)</m:t>
+          </m:r>
+        </m:oMath>
+      </m:oMathPara>
+    </w:p>
+    <w:p>
+      <w:pPr>
+        <w:rPr>
+          <w:sz w:val="24"/>
+          <w:szCs w:val="24"/>
+        </w:rPr>
+      </w:pPr>
+      <w:r>
+        <w:rPr>
+          <w:sz w:val="24"/>
+          <w:szCs w:val="24"/>
+        </w:rPr>
+        <w:t xml:space="preserve">The average case scenario is </w:t>
+      </w:r>
+      <w:proofErr w:type="gramStart"/>
+      <w:r>
+        <w:rPr>
+          <w:sz w:val="24"/>
+          <w:szCs w:val="24"/>
+        </w:rPr>
+        <w:t>similar to</w:t>
+      </w:r>
+      <w:proofErr w:type="gramEnd"/>
+      <w:r>
+        <w:rPr>
+          <w:sz w:val="24"/>
+          <w:szCs w:val="24"/>
+        </w:rPr>
+        <w:t xml:space="preserve"> the worst-case scenario in the sense that it has a performance of O(</w:t>
+      </w:r>
+      <m:oMath>
+        <m:sSup>
+          <m:sSupPr>
+            <m:ctrlPr>
+              <w:rPr>
+                <w:rFonts w:ascii="Cambria Math" w:hAnsi="Cambria Math"/>
+                <w:b/>
+                <w:bCs/>
+                <w:i/>
+                <w:sz w:val="24"/>
+                <w:szCs w:val="24"/>
+              </w:rPr>
+            </m:ctrlPr>
+          </m:sSupPr>
+          <m:e>
+            <m:r>
+              <m:rPr>
+                <m:sty m:val="bi"/>
+              </m:rPr>
+              <w:rPr>
+                <w:rFonts w:ascii="Cambria Math" w:hAnsi="Cambria Math"/>
+                <w:sz w:val="24"/>
+                <w:szCs w:val="24"/>
+              </w:rPr>
+              <m:t>N</m:t>
+            </m:r>
+          </m:e>
+          <m:sup>
+            <m:r>
+              <m:rPr>
+                <m:sty m:val="bi"/>
+              </m:rPr>
+              <w:rPr>
+                <w:rFonts w:ascii="Cambria Math" w:hAnsi="Cambria Math"/>
+                <w:sz w:val="24"/>
+                <w:szCs w:val="24"/>
+              </w:rPr>
+              <m:t>2</m:t>
+            </m:r>
+          </m:sup>
+        </m:sSup>
+      </m:oMath>
+      <w:r>
+        <w:rPr>
+          <w:sz w:val="24"/>
+          <w:szCs w:val="24"/>
+        </w:rPr>
+        <w:t xml:space="preserve">). The main difference is that in when the program enters the first loop, it will only enter one if statement reducing the number of repeating steps by 3. </w:t>
+      </w:r>
     </w:p>
     <w:sectPr>
       <w:pgSz w:w="12240" w:h="15840"/>
@@ -415,6 +3026,15 @@
   <w:style w:type="paragraph" w:default="1" w:styleId="Normal">
     <w:name w:val="Normal"/>
     <w:qFormat/>
+    <w:rsid w:val="003F2C0A"/>
+    <w:pPr>
+      <w:spacing w:after="160" w:line="259" w:lineRule="auto"/>
+    </w:pPr>
+    <w:rPr>
+      <w:rFonts w:asciiTheme="minorHAnsi" w:hAnsiTheme="minorHAnsi"/>
+      <w:sz w:val="22"/>
+      <w:lang w:bidi="ml-IN"/>
+    </w:rPr>
   </w:style>
   <w:style w:type="character" w:default="1" w:styleId="DefaultParagraphFont">
     <w:name w:val="Default Paragraph Font"/>
@@ -442,6 +3062,35 @@
     <w:uiPriority w:val="99"/>
     <w:semiHidden/>
     <w:unhideWhenUsed/>
+  </w:style>
+  <w:style w:type="character" w:styleId="PlaceholderText">
+    <w:name w:val="Placeholder Text"/>
+    <w:basedOn w:val="DefaultParagraphFont"/>
+    <w:uiPriority w:val="99"/>
+    <w:semiHidden/>
+    <w:rsid w:val="00D0771A"/>
+    <w:rPr>
+      <w:color w:val="808080"/>
+    </w:rPr>
+  </w:style>
+  <w:style w:type="table" w:styleId="TableGrid">
+    <w:name w:val="Table Grid"/>
+    <w:basedOn w:val="TableNormal"/>
+    <w:uiPriority w:val="39"/>
+    <w:rsid w:val="004677FD"/>
+    <w:pPr>
+      <w:spacing w:line="240" w:lineRule="auto"/>
+    </w:pPr>
+    <w:tblPr>
+      <w:tblBorders>
+        <w:top w:val="single" w:sz="4" w:space="0" w:color="auto"/>
+        <w:left w:val="single" w:sz="4" w:space="0" w:color="auto"/>
+        <w:bottom w:val="single" w:sz="4" w:space="0" w:color="auto"/>
+        <w:right w:val="single" w:sz="4" w:space="0" w:color="auto"/>
+        <w:insideH w:val="single" w:sz="4" w:space="0" w:color="auto"/>
+        <w:insideV w:val="single" w:sz="4" w:space="0" w:color="auto"/>
+      </w:tblBorders>
+    </w:tblPr>
   </w:style>
 </w:styles>
 </file>

</xml_diff>

<commit_message>
Finished the algorithm analysis on the word Document(V2)
</commit_message>
<xml_diff>
--- a/Rodriguez_Alexis-Week7.docx
+++ b/Rodriguez_Alexis-Week7.docx
@@ -85,8 +85,6 @@
           <w:szCs w:val="24"/>
         </w:rPr>
       </w:pPr>
-      <w:bookmarkStart w:id="0" w:name="_GoBack"/>
-      <w:bookmarkEnd w:id="0"/>
     </w:p>
     <w:p>
       <w:pPr>
@@ -619,27 +617,7 @@
                 <w:szCs w:val="24"/>
               </w:rPr>
               <w:lastRenderedPageBreak/>
-              <w:t xml:space="preserve">Second </w:t>
-            </w:r>
-            <w:proofErr w:type="gramStart"/>
-            <w:r>
-              <w:rPr>
-                <w:b/>
-                <w:bCs/>
-                <w:sz w:val="24"/>
-                <w:szCs w:val="24"/>
-              </w:rPr>
-              <w:t>For</w:t>
-            </w:r>
-            <w:proofErr w:type="gramEnd"/>
-            <w:r>
-              <w:rPr>
-                <w:b/>
-                <w:bCs/>
-                <w:sz w:val="24"/>
-                <w:szCs w:val="24"/>
-              </w:rPr>
-              <w:t xml:space="preserve"> Loop</w:t>
+              <w:t>Second For Loop</w:t>
             </w:r>
           </w:p>
         </w:tc>
@@ -1332,27 +1310,7 @@
           <w:sz w:val="24"/>
           <w:szCs w:val="24"/>
         </w:rPr>
-        <w:t xml:space="preserve">Second </w:t>
-      </w:r>
-      <w:proofErr w:type="gramStart"/>
-      <w:r>
-        <w:rPr>
-          <w:b/>
-          <w:bCs/>
-          <w:sz w:val="24"/>
-          <w:szCs w:val="24"/>
-        </w:rPr>
-        <w:t>For</w:t>
-      </w:r>
-      <w:proofErr w:type="gramEnd"/>
-      <w:r>
-        <w:rPr>
-          <w:b/>
-          <w:bCs/>
-          <w:sz w:val="24"/>
-          <w:szCs w:val="24"/>
-        </w:rPr>
-        <w:t xml:space="preserve"> Loop Analysis:</w:t>
+        <w:t>Second For Loop Analysis:</w:t>
       </w:r>
     </w:p>
     <w:p>
@@ -1758,29 +1716,7 @@
               <w:sz w:val="24"/>
               <w:szCs w:val="24"/>
             </w:rPr>
-            <m:t>=4+N(3+(N(5)+2</m:t>
-          </m:r>
-          <m:r>
-            <m:rPr>
-              <m:sty m:val="bi"/>
-            </m:rPr>
-            <w:rPr>
-              <w:rFonts w:ascii="Cambria Math" w:hAnsi="Cambria Math"/>
-              <w:sz w:val="24"/>
-              <w:szCs w:val="24"/>
-            </w:rPr>
-            <m:t>)</m:t>
-          </m:r>
-          <m:r>
-            <m:rPr>
-              <m:sty m:val="bi"/>
-            </m:rPr>
-            <w:rPr>
-              <w:rFonts w:ascii="Cambria Math" w:hAnsi="Cambria Math"/>
-              <w:sz w:val="24"/>
-              <w:szCs w:val="24"/>
-            </w:rPr>
-            <m:t xml:space="preserve"> +12)</m:t>
+            <m:t>=4+N(3+(N(5)+2) +12)</m:t>
           </m:r>
         </m:oMath>
       </m:oMathPara>
@@ -1870,18 +1806,7 @@
                   <w:sz w:val="24"/>
                   <w:szCs w:val="24"/>
                 </w:rPr>
-                <m:t>(</m:t>
-              </m:r>
-              <m:r>
-                <m:rPr>
-                  <m:sty m:val="bi"/>
-                </m:rPr>
-                <w:rPr>
-                  <w:rFonts w:ascii="Cambria Math" w:hAnsi="Cambria Math"/>
-                  <w:sz w:val="24"/>
-                  <w:szCs w:val="24"/>
-                </w:rPr>
-                <m:t>N</m:t>
+                <m:t>(N</m:t>
               </m:r>
               <m:d>
                 <m:dPr>
@@ -2239,6 +2164,17 @@
     </w:p>
     <w:p>
       <w:pPr>
+        <w:spacing w:line="276" w:lineRule="auto"/>
+        <w:rPr>
+          <w:sz w:val="24"/>
+          <w:szCs w:val="24"/>
+        </w:rPr>
+      </w:pPr>
+      <w:bookmarkStart w:id="0" w:name="_GoBack"/>
+      <w:bookmarkEnd w:id="0"/>
+    </w:p>
+    <w:p>
+      <w:pPr>
         <w:rPr>
           <w:b/>
           <w:bCs/>
@@ -2431,29 +2367,7 @@
               <w:sz w:val="24"/>
               <w:szCs w:val="24"/>
             </w:rPr>
-            <m:t>F(N) = N (( N(5) + 2) + 1</m:t>
-          </m:r>
-          <m:r>
-            <m:rPr>
-              <m:sty m:val="b"/>
-            </m:rPr>
-            <w:rPr>
-              <w:rFonts w:ascii="Cambria Math" w:hAnsi="Cambria Math"/>
-              <w:sz w:val="24"/>
-              <w:szCs w:val="24"/>
-            </w:rPr>
-            <m:t>2</m:t>
-          </m:r>
-          <m:r>
-            <m:rPr>
-              <m:sty m:val="b"/>
-            </m:rPr>
-            <w:rPr>
-              <w:rFonts w:ascii="Cambria Math" w:hAnsi="Cambria Math"/>
-              <w:sz w:val="24"/>
-              <w:szCs w:val="24"/>
-            </w:rPr>
-            <m:t>) + 4</m:t>
+            <m:t>F(N) = N (( N(5) + 2) + 12) + 4</m:t>
           </m:r>
         </m:oMath>
       </m:oMathPara>

</xml_diff>